<commit_message>
Added Documentation and fixed Some errors
</commit_message>
<xml_diff>
--- a/studentAnswerTemplate-20251203/Template/UI Design Document Template - A3.docx
+++ b/studentAnswerTemplate-20251203/Template/UI Design Document Template - A3.docx
@@ -10,11 +10,9 @@
       <w:r>
         <w:t xml:space="preserve">BSC – </w:t>
       </w:r>
-      <w:proofErr w:type="spellStart"/>
       <w:r>
         <w:t>HGP</w:t>
       </w:r>
-      <w:proofErr w:type="spellEnd"/>
       <w:r>
         <w:t xml:space="preserve"> </w:t>
       </w:r>
@@ -242,7 +240,21 @@
         <w:rPr>
           <w:rFonts w:ascii="Aptos" w:hAnsi="Aptos"/>
         </w:rPr>
-        <w:t xml:space="preserve">To achieve good marks ensure that </w:t>
+        <w:t xml:space="preserve">To achieve good </w:t>
+      </w:r>
+      <w:proofErr w:type="gramStart"/>
+      <w:r>
+        <w:rPr>
+          <w:rFonts w:ascii="Aptos" w:hAnsi="Aptos"/>
+        </w:rPr>
+        <w:t>marks</w:t>
+      </w:r>
+      <w:proofErr w:type="gramEnd"/>
+      <w:r>
+        <w:rPr>
+          <w:rFonts w:ascii="Aptos" w:hAnsi="Aptos"/>
+        </w:rPr>
+        <w:t xml:space="preserve"> ensure that </w:t>
       </w:r>
       <w:r>
         <w:rPr>
@@ -970,14 +982,14 @@
         <w:rPr>
           <w:rFonts w:ascii="Aptos" w:hAnsi="Aptos"/>
         </w:rPr>
-        <w:t xml:space="preserve"> FirstName LastName</w:t>
-      </w:r>
-      <w:r>
-        <w:rPr>
-          <w:rFonts w:ascii="Aptos" w:hAnsi="Aptos"/>
-        </w:rPr>
         <w:t xml:space="preserve"> </w:t>
       </w:r>
+      <w:r>
+        <w:rPr>
+          <w:rFonts w:ascii="Aptos" w:hAnsi="Aptos"/>
+        </w:rPr>
+        <w:t>Teo Ming Kern</w:t>
+      </w:r>
     </w:p>
     <w:p>
       <w:pPr>
@@ -1010,6 +1022,14 @@
           <w:bCs/>
         </w:rPr>
         <w:t xml:space="preserve">: </w:t>
+      </w:r>
+      <w:r>
+        <w:rPr>
+          <w:rFonts w:ascii="Aptos" w:hAnsi="Aptos"/>
+          <w:b/>
+          <w:bCs/>
+        </w:rPr>
+        <w:t>3122215</w:t>
       </w:r>
     </w:p>
     <w:p>
@@ -1055,7 +1075,13 @@
         <w:rPr>
           <w:rFonts w:ascii="Aptos" w:hAnsi="Aptos"/>
         </w:rPr>
-        <w:t xml:space="preserve"> FirstName LastName </w:t>
+        <w:t xml:space="preserve"> </w:t>
+      </w:r>
+      <w:r>
+        <w:rPr>
+          <w:rFonts w:ascii="Aptos" w:hAnsi="Aptos"/>
+        </w:rPr>
+        <w:t>Zhang Long Kai</w:t>
       </w:r>
     </w:p>
     <w:p>
@@ -1090,6 +1116,1175 @@
         </w:rPr>
         <w:t xml:space="preserve">: </w:t>
       </w:r>
+      <w:r>
+        <w:rPr>
+          <w:rFonts w:ascii="Aptos" w:hAnsi="Aptos"/>
+          <w:b/>
+          <w:bCs/>
+        </w:rPr>
+        <w:t>3133272</w:t>
+      </w:r>
+    </w:p>
+    <w:p>
+      <w:pPr>
+        <w:rPr>
+          <w:rFonts w:ascii="Aptos" w:hAnsi="Aptos"/>
+          <w:b/>
+          <w:bCs/>
+        </w:rPr>
+      </w:pPr>
+    </w:p>
+    <w:p>
+      <w:pPr>
+        <w:keepNext/>
+      </w:pPr>
+      <w:r>
+        <w:rPr>
+          <w:rFonts w:ascii="Aptos" w:hAnsi="Aptos"/>
+          <w:b/>
+          <w:bCs/>
+        </w:rPr>
+        <w:lastRenderedPageBreak/>
+        <w:drawing>
+          <wp:inline distT="0" distB="0" distL="0" distR="0" wp14:anchorId="6AFFEBBE" wp14:editId="64E4AB82">
+            <wp:extent cx="5998210" cy="5968365"/>
+            <wp:effectExtent l="0" t="0" r="2540" b="0"/>
+            <wp:docPr id="380027593" name="Picture 1"/>
+            <wp:cNvGraphicFramePr>
+              <a:graphicFrameLocks xmlns:a="http://schemas.openxmlformats.org/drawingml/2006/main" noChangeAspect="1"/>
+            </wp:cNvGraphicFramePr>
+            <a:graphic xmlns:a="http://schemas.openxmlformats.org/drawingml/2006/main">
+              <a:graphicData uri="http://schemas.openxmlformats.org/drawingml/2006/picture">
+                <pic:pic xmlns:pic="http://schemas.openxmlformats.org/drawingml/2006/picture">
+                  <pic:nvPicPr>
+                    <pic:cNvPr id="380027593" name=""/>
+                    <pic:cNvPicPr/>
+                  </pic:nvPicPr>
+                  <pic:blipFill>
+                    <a:blip r:embed="rId7"/>
+                    <a:stretch>
+                      <a:fillRect/>
+                    </a:stretch>
+                  </pic:blipFill>
+                  <pic:spPr>
+                    <a:xfrm>
+                      <a:off x="0" y="0"/>
+                      <a:ext cx="5998210" cy="5968365"/>
+                    </a:xfrm>
+                    <a:prstGeom prst="rect">
+                      <a:avLst/>
+                    </a:prstGeom>
+                  </pic:spPr>
+                </pic:pic>
+              </a:graphicData>
+            </a:graphic>
+          </wp:inline>
+        </w:drawing>
+      </w:r>
+    </w:p>
+    <w:p>
+      <w:pPr>
+        <w:pStyle w:val="Caption"/>
+      </w:pPr>
+      <w:r>
+        <w:t xml:space="preserve">Figure </w:t>
+      </w:r>
+      <w:r>
+        <w:fldChar w:fldCharType="begin"/>
+      </w:r>
+      <w:r>
+        <w:instrText xml:space="preserve"> SEQ Figure \* ARABIC </w:instrText>
+      </w:r>
+      <w:r>
+        <w:fldChar w:fldCharType="separate"/>
+      </w:r>
+      <w:r>
+        <w:rPr>
+          <w:noProof/>
+        </w:rPr>
+        <w:t>1</w:t>
+      </w:r>
+      <w:r>
+        <w:fldChar w:fldCharType="end"/>
+      </w:r>
+      <w:r>
+        <w:t xml:space="preserve"> Start game initial window</w:t>
+      </w:r>
+    </w:p>
+    <w:p>
+      <w:pPr>
+        <w:keepNext/>
+      </w:pPr>
+      <w:r>
+        <w:drawing>
+          <wp:inline distT="0" distB="0" distL="0" distR="0" wp14:anchorId="5B031E82" wp14:editId="0B227383">
+            <wp:extent cx="5998210" cy="3183890"/>
+            <wp:effectExtent l="0" t="0" r="2540" b="0"/>
+            <wp:docPr id="2102860073" name="Picture 1"/>
+            <wp:cNvGraphicFramePr>
+              <a:graphicFrameLocks xmlns:a="http://schemas.openxmlformats.org/drawingml/2006/main" noChangeAspect="1"/>
+            </wp:cNvGraphicFramePr>
+            <a:graphic xmlns:a="http://schemas.openxmlformats.org/drawingml/2006/main">
+              <a:graphicData uri="http://schemas.openxmlformats.org/drawingml/2006/picture">
+                <pic:pic xmlns:pic="http://schemas.openxmlformats.org/drawingml/2006/picture">
+                  <pic:nvPicPr>
+                    <pic:cNvPr id="2102860073" name=""/>
+                    <pic:cNvPicPr/>
+                  </pic:nvPicPr>
+                  <pic:blipFill>
+                    <a:blip r:embed="rId8"/>
+                    <a:stretch>
+                      <a:fillRect/>
+                    </a:stretch>
+                  </pic:blipFill>
+                  <pic:spPr>
+                    <a:xfrm>
+                      <a:off x="0" y="0"/>
+                      <a:ext cx="5998210" cy="3183890"/>
+                    </a:xfrm>
+                    <a:prstGeom prst="rect">
+                      <a:avLst/>
+                    </a:prstGeom>
+                  </pic:spPr>
+                </pic:pic>
+              </a:graphicData>
+            </a:graphic>
+          </wp:inline>
+        </w:drawing>
+      </w:r>
+    </w:p>
+    <w:p>
+      <w:pPr>
+        <w:pStyle w:val="Caption"/>
+      </w:pPr>
+      <w:r>
+        <w:t xml:space="preserve">Figure </w:t>
+      </w:r>
+      <w:r>
+        <w:fldChar w:fldCharType="begin"/>
+      </w:r>
+      <w:r>
+        <w:instrText xml:space="preserve"> SEQ Figure \* ARABIC </w:instrText>
+      </w:r>
+      <w:r>
+        <w:fldChar w:fldCharType="separate"/>
+      </w:r>
+      <w:r>
+        <w:rPr>
+          <w:noProof/>
+        </w:rPr>
+        <w:t>2</w:t>
+      </w:r>
+      <w:r>
+        <w:fldChar w:fldCharType="end"/>
+      </w:r>
+      <w:r>
+        <w:t xml:space="preserve"> Win/Loss status</w:t>
+      </w:r>
+    </w:p>
+    <w:p/>
+    <w:p>
+      <w:pPr>
+        <w:keepNext/>
+      </w:pPr>
+      <w:r>
+        <w:lastRenderedPageBreak/>
+        <w:drawing>
+          <wp:inline distT="0" distB="0" distL="0" distR="0" wp14:anchorId="4BC1F41A" wp14:editId="5E86B7B7">
+            <wp:extent cx="5998210" cy="6236970"/>
+            <wp:effectExtent l="0" t="0" r="2540" b="0"/>
+            <wp:docPr id="2001439767" name="Picture 1"/>
+            <wp:cNvGraphicFramePr>
+              <a:graphicFrameLocks xmlns:a="http://schemas.openxmlformats.org/drawingml/2006/main" noChangeAspect="1"/>
+            </wp:cNvGraphicFramePr>
+            <a:graphic xmlns:a="http://schemas.openxmlformats.org/drawingml/2006/main">
+              <a:graphicData uri="http://schemas.openxmlformats.org/drawingml/2006/picture">
+                <pic:pic xmlns:pic="http://schemas.openxmlformats.org/drawingml/2006/picture">
+                  <pic:nvPicPr>
+                    <pic:cNvPr id="2001439767" name=""/>
+                    <pic:cNvPicPr/>
+                  </pic:nvPicPr>
+                  <pic:blipFill>
+                    <a:blip r:embed="rId9"/>
+                    <a:stretch>
+                      <a:fillRect/>
+                    </a:stretch>
+                  </pic:blipFill>
+                  <pic:spPr>
+                    <a:xfrm>
+                      <a:off x="0" y="0"/>
+                      <a:ext cx="5998210" cy="6236970"/>
+                    </a:xfrm>
+                    <a:prstGeom prst="rect">
+                      <a:avLst/>
+                    </a:prstGeom>
+                  </pic:spPr>
+                </pic:pic>
+              </a:graphicData>
+            </a:graphic>
+          </wp:inline>
+        </w:drawing>
+      </w:r>
+    </w:p>
+    <w:p>
+      <w:pPr>
+        <w:pStyle w:val="Caption"/>
+      </w:pPr>
+      <w:r>
+        <w:t xml:space="preserve">Figure </w:t>
+      </w:r>
+      <w:r>
+        <w:fldChar w:fldCharType="begin"/>
+      </w:r>
+      <w:r>
+        <w:instrText xml:space="preserve"> SEQ Figure \* ARABIC </w:instrText>
+      </w:r>
+      <w:r>
+        <w:fldChar w:fldCharType="separate"/>
+      </w:r>
+      <w:r>
+        <w:rPr>
+          <w:noProof/>
+        </w:rPr>
+        <w:t>3</w:t>
+      </w:r>
+      <w:r>
+        <w:fldChar w:fldCharType="end"/>
+      </w:r>
+      <w:r>
+        <w:t xml:space="preserve"> Winning hand with Card draws</w:t>
+      </w:r>
+    </w:p>
+    <w:p>
+      <w:pPr>
+        <w:keepNext/>
+      </w:pPr>
+      <w:r>
+        <w:lastRenderedPageBreak/>
+        <w:drawing>
+          <wp:inline distT="0" distB="0" distL="0" distR="0" wp14:anchorId="7D7963EA" wp14:editId="23163AEA">
+            <wp:extent cx="5998210" cy="6189345"/>
+            <wp:effectExtent l="0" t="0" r="2540" b="1905"/>
+            <wp:docPr id="1304615934" name="Picture 1"/>
+            <wp:cNvGraphicFramePr>
+              <a:graphicFrameLocks xmlns:a="http://schemas.openxmlformats.org/drawingml/2006/main" noChangeAspect="1"/>
+            </wp:cNvGraphicFramePr>
+            <a:graphic xmlns:a="http://schemas.openxmlformats.org/drawingml/2006/main">
+              <a:graphicData uri="http://schemas.openxmlformats.org/drawingml/2006/picture">
+                <pic:pic xmlns:pic="http://schemas.openxmlformats.org/drawingml/2006/picture">
+                  <pic:nvPicPr>
+                    <pic:cNvPr id="1304615934" name=""/>
+                    <pic:cNvPicPr/>
+                  </pic:nvPicPr>
+                  <pic:blipFill>
+                    <a:blip r:embed="rId10"/>
+                    <a:stretch>
+                      <a:fillRect/>
+                    </a:stretch>
+                  </pic:blipFill>
+                  <pic:spPr>
+                    <a:xfrm>
+                      <a:off x="0" y="0"/>
+                      <a:ext cx="5998210" cy="6189345"/>
+                    </a:xfrm>
+                    <a:prstGeom prst="rect">
+                      <a:avLst/>
+                    </a:prstGeom>
+                  </pic:spPr>
+                </pic:pic>
+              </a:graphicData>
+            </a:graphic>
+          </wp:inline>
+        </w:drawing>
+      </w:r>
+    </w:p>
+    <w:p>
+      <w:pPr>
+        <w:pStyle w:val="Caption"/>
+      </w:pPr>
+      <w:r>
+        <w:t xml:space="preserve">Figure </w:t>
+      </w:r>
+      <w:r>
+        <w:fldChar w:fldCharType="begin"/>
+      </w:r>
+      <w:r>
+        <w:instrText xml:space="preserve"> SEQ Figure \* ARABIC </w:instrText>
+      </w:r>
+      <w:r>
+        <w:fldChar w:fldCharType="separate"/>
+      </w:r>
+      <w:r>
+        <w:rPr>
+          <w:noProof/>
+        </w:rPr>
+        <w:t>4</w:t>
+      </w:r>
+      <w:r>
+        <w:fldChar w:fldCharType="end"/>
+      </w:r>
+      <w:r>
+        <w:t xml:space="preserve"> Losing hand</w:t>
+      </w:r>
+    </w:p>
+    <w:p>
+      <w:pPr>
+        <w:jc w:val="both"/>
+        <w:rPr>
+          <w:rFonts w:ascii="Aptos" w:hAnsi="Aptos"/>
+        </w:rPr>
+      </w:pPr>
+      <w:r>
+        <w:rPr>
+          <w:rFonts w:ascii="Aptos" w:hAnsi="Aptos"/>
+        </w:rPr>
+        <w:t>This game is straightforward to manage. There are two sets of cards top and bottom where dealer is at the top and player at the bottom. We have also decided place the hit, stand and new game button at the bottom of the players card for easy and we do not need to move our eyes.</w:t>
+      </w:r>
+    </w:p>
+    <w:p>
+      <w:pPr>
+        <w:keepNext/>
+        <w:jc w:val="both"/>
+      </w:pPr>
+      <w:r>
+        <w:rPr>
+          <w:rFonts w:ascii="Aptos" w:hAnsi="Aptos"/>
+        </w:rPr>
+        <w:drawing>
+          <wp:inline distT="0" distB="0" distL="0" distR="0" wp14:anchorId="6108ADD8" wp14:editId="3A0AE56D">
+            <wp:extent cx="5998210" cy="351155"/>
+            <wp:effectExtent l="0" t="0" r="2540" b="0"/>
+            <wp:docPr id="2033032211" name="Picture 1"/>
+            <wp:cNvGraphicFramePr>
+              <a:graphicFrameLocks xmlns:a="http://schemas.openxmlformats.org/drawingml/2006/main" noChangeAspect="1"/>
+            </wp:cNvGraphicFramePr>
+            <a:graphic xmlns:a="http://schemas.openxmlformats.org/drawingml/2006/main">
+              <a:graphicData uri="http://schemas.openxmlformats.org/drawingml/2006/picture">
+                <pic:pic xmlns:pic="http://schemas.openxmlformats.org/drawingml/2006/picture">
+                  <pic:nvPicPr>
+                    <pic:cNvPr id="2033032211" name=""/>
+                    <pic:cNvPicPr/>
+                  </pic:nvPicPr>
+                  <pic:blipFill>
+                    <a:blip r:embed="rId11"/>
+                    <a:stretch>
+                      <a:fillRect/>
+                    </a:stretch>
+                  </pic:blipFill>
+                  <pic:spPr>
+                    <a:xfrm>
+                      <a:off x="0" y="0"/>
+                      <a:ext cx="5998210" cy="351155"/>
+                    </a:xfrm>
+                    <a:prstGeom prst="rect">
+                      <a:avLst/>
+                    </a:prstGeom>
+                  </pic:spPr>
+                </pic:pic>
+              </a:graphicData>
+            </a:graphic>
+          </wp:inline>
+        </w:drawing>
+      </w:r>
+    </w:p>
+    <w:p>
+      <w:pPr>
+        <w:pStyle w:val="Caption"/>
+        <w:jc w:val="both"/>
+        <w:rPr>
+          <w:rFonts w:ascii="Aptos" w:hAnsi="Aptos"/>
+        </w:rPr>
+      </w:pPr>
+      <w:r>
+        <w:t xml:space="preserve">Figure </w:t>
+      </w:r>
+      <w:r>
+        <w:fldChar w:fldCharType="begin"/>
+      </w:r>
+      <w:r>
+        <w:instrText xml:space="preserve"> SEQ Figure \* ARABIC </w:instrText>
+      </w:r>
+      <w:r>
+        <w:fldChar w:fldCharType="separate"/>
+      </w:r>
+      <w:r>
+        <w:rPr>
+          <w:noProof/>
+        </w:rPr>
+        <w:t>5</w:t>
+      </w:r>
+      <w:r>
+        <w:fldChar w:fldCharType="end"/>
+      </w:r>
+      <w:r>
+        <w:t xml:space="preserve"> controls</w:t>
+      </w:r>
+    </w:p>
+    <w:p>
+      <w:pPr>
+        <w:jc w:val="both"/>
+        <w:rPr>
+          <w:rFonts w:ascii="Aptos" w:hAnsi="Aptos"/>
+        </w:rPr>
+      </w:pPr>
+    </w:p>
+    <w:p>
+      <w:pPr>
+        <w:jc w:val="both"/>
+        <w:rPr>
+          <w:rFonts w:ascii="Aptos" w:hAnsi="Aptos"/>
+        </w:rPr>
+      </w:pPr>
+      <w:r>
+        <w:rPr>
+          <w:rFonts w:ascii="Aptos" w:hAnsi="Aptos"/>
+        </w:rPr>
+        <w:t xml:space="preserve">The extra feature which is the player statistics is place on the middle left for clear and easy to read. The cards points </w:t>
+      </w:r>
+      <w:proofErr w:type="gramStart"/>
+      <w:r>
+        <w:rPr>
+          <w:rFonts w:ascii="Aptos" w:hAnsi="Aptos"/>
+        </w:rPr>
+        <w:t>is</w:t>
+      </w:r>
+      <w:proofErr w:type="gramEnd"/>
+      <w:r>
+        <w:rPr>
+          <w:rFonts w:ascii="Aptos" w:hAnsi="Aptos"/>
+        </w:rPr>
+        <w:t xml:space="preserve"> also displayed on the bottom of both sets of cards. Lastly the win status would be </w:t>
+      </w:r>
+      <w:proofErr w:type="gramStart"/>
+      <w:r>
+        <w:rPr>
+          <w:rFonts w:ascii="Aptos" w:hAnsi="Aptos"/>
+        </w:rPr>
+        <w:t>displace</w:t>
+      </w:r>
+      <w:proofErr w:type="gramEnd"/>
+      <w:r>
+        <w:rPr>
+          <w:rFonts w:ascii="Aptos" w:hAnsi="Aptos"/>
+        </w:rPr>
+        <w:t xml:space="preserve"> in the middle of the window in the casino table.</w:t>
+      </w:r>
+    </w:p>
+    <w:p>
+      <w:pPr>
+        <w:keepNext/>
+        <w:jc w:val="both"/>
+      </w:pPr>
+      <w:r>
+        <w:rPr>
+          <w:noProof/>
+        </w:rPr>
+        <mc:AlternateContent>
+          <mc:Choice Requires="wps">
+            <w:drawing>
+              <wp:anchor distT="0" distB="0" distL="114300" distR="114300" simplePos="0" relativeHeight="251663360" behindDoc="1" locked="0" layoutInCell="1" allowOverlap="1" wp14:anchorId="15A806B1" wp14:editId="60AB7755">
+                <wp:simplePos x="0" y="0"/>
+                <wp:positionH relativeFrom="column">
+                  <wp:posOffset>4513580</wp:posOffset>
+                </wp:positionH>
+                <wp:positionV relativeFrom="paragraph">
+                  <wp:posOffset>875665</wp:posOffset>
+                </wp:positionV>
+                <wp:extent cx="1190625" cy="635"/>
+                <wp:effectExtent l="0" t="0" r="0" b="0"/>
+                <wp:wrapTight wrapText="bothSides">
+                  <wp:wrapPolygon edited="0">
+                    <wp:start x="0" y="0"/>
+                    <wp:lineTo x="0" y="21600"/>
+                    <wp:lineTo x="21600" y="21600"/>
+                    <wp:lineTo x="21600" y="0"/>
+                  </wp:wrapPolygon>
+                </wp:wrapTight>
+                <wp:docPr id="1135319278" name="Text Box 1"/>
+                <wp:cNvGraphicFramePr/>
+                <a:graphic xmlns:a="http://schemas.openxmlformats.org/drawingml/2006/main">
+                  <a:graphicData uri="http://schemas.microsoft.com/office/word/2010/wordprocessingShape">
+                    <wps:wsp>
+                      <wps:cNvSpPr txBox="1"/>
+                      <wps:spPr>
+                        <a:xfrm>
+                          <a:off x="0" y="0"/>
+                          <a:ext cx="1190625" cy="635"/>
+                        </a:xfrm>
+                        <a:prstGeom prst="rect">
+                          <a:avLst/>
+                        </a:prstGeom>
+                        <a:solidFill>
+                          <a:prstClr val="white"/>
+                        </a:solidFill>
+                        <a:ln>
+                          <a:noFill/>
+                        </a:ln>
+                      </wps:spPr>
+                      <wps:txbx>
+                        <w:txbxContent>
+                          <w:p>
+                            <w:pPr>
+                              <w:pStyle w:val="Caption"/>
+                              <w:rPr>
+                                <w:sz w:val="22"/>
+                                <w:szCs w:val="22"/>
+                              </w:rPr>
+                            </w:pPr>
+                            <w:r>
+                              <w:t xml:space="preserve">Figure </w:t>
+                            </w:r>
+                            <w:r>
+                              <w:fldChar w:fldCharType="begin"/>
+                            </w:r>
+                            <w:r>
+                              <w:instrText xml:space="preserve"> SEQ Figure \* ARABIC </w:instrText>
+                            </w:r>
+                            <w:r>
+                              <w:fldChar w:fldCharType="separate"/>
+                            </w:r>
+                            <w:r>
+                              <w:rPr>
+                                <w:noProof/>
+                              </w:rPr>
+                              <w:t>6</w:t>
+                            </w:r>
+                            <w:r>
+                              <w:fldChar w:fldCharType="end"/>
+                            </w:r>
+                            <w:r>
+                              <w:t xml:space="preserve"> Player Cards Points</w:t>
+                            </w:r>
+                          </w:p>
+                        </w:txbxContent>
+                      </wps:txbx>
+                      <wps:bodyPr rot="0" spcFirstLastPara="0" vertOverflow="overflow" horzOverflow="overflow" vert="horz" wrap="square" lIns="0" tIns="0" rIns="0" bIns="0" numCol="1" spcCol="0" rtlCol="0" fromWordArt="0" anchor="t" anchorCtr="0" forceAA="0" compatLnSpc="1">
+                        <a:prstTxWarp prst="textNoShape">
+                          <a:avLst/>
+                        </a:prstTxWarp>
+                        <a:spAutoFit/>
+                      </wps:bodyPr>
+                    </wps:wsp>
+                  </a:graphicData>
+                </a:graphic>
+              </wp:anchor>
+            </w:drawing>
+          </mc:Choice>
+          <mc:Fallback>
+            <w:pict>
+              <v:shapetype w14:anchorId="15A806B1" id="_x0000_t202" coordsize="21600,21600" o:spt="202" path="m,l,21600r21600,l21600,xe">
+                <v:stroke joinstyle="miter"/>
+                <v:path gradientshapeok="t" o:connecttype="rect"/>
+              </v:shapetype>
+              <v:shape id="Text Box 1" o:spid="_x0000_s1026" type="#_x0000_t202" style="position:absolute;left:0;text-align:left;margin-left:355.4pt;margin-top:68.95pt;width:93.75pt;height:.05pt;z-index:-251653120;visibility:visible;mso-wrap-style:square;mso-wrap-distance-left:9pt;mso-wrap-distance-top:0;mso-wrap-distance-right:9pt;mso-wrap-distance-bottom:0;mso-position-horizontal:absolute;mso-position-horizontal-relative:text;mso-position-vertical:absolute;mso-position-vertical-relative:text;v-text-anchor:top" o:gfxdata="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" stroked="f">
+                <v:textbox style="mso-fit-shape-to-text:t" inset="0,0,0,0">
+                  <w:txbxContent>
+                    <w:p>
+                      <w:pPr>
+                        <w:pStyle w:val="Caption"/>
+                        <w:rPr>
+                          <w:sz w:val="22"/>
+                          <w:szCs w:val="22"/>
+                        </w:rPr>
+                      </w:pPr>
+                      <w:r>
+                        <w:t xml:space="preserve">Figure </w:t>
+                      </w:r>
+                      <w:r>
+                        <w:fldChar w:fldCharType="begin"/>
+                      </w:r>
+                      <w:r>
+                        <w:instrText xml:space="preserve"> SEQ Figure \* ARABIC </w:instrText>
+                      </w:r>
+                      <w:r>
+                        <w:fldChar w:fldCharType="separate"/>
+                      </w:r>
+                      <w:r>
+                        <w:rPr>
+                          <w:noProof/>
+                        </w:rPr>
+                        <w:t>6</w:t>
+                      </w:r>
+                      <w:r>
+                        <w:fldChar w:fldCharType="end"/>
+                      </w:r>
+                      <w:r>
+                        <w:t xml:space="preserve"> Player Cards Points</w:t>
+                      </w:r>
+                    </w:p>
+                  </w:txbxContent>
+                </v:textbox>
+                <w10:wrap type="tight"/>
+              </v:shape>
+            </w:pict>
+          </mc:Fallback>
+        </mc:AlternateContent>
+      </w:r>
+      <w:r>
+        <w:drawing>
+          <wp:anchor distT="0" distB="0" distL="114300" distR="114300" simplePos="0" relativeHeight="251659264" behindDoc="1" locked="0" layoutInCell="1" allowOverlap="1" wp14:anchorId="6A2FA817" wp14:editId="4209AD78">
+            <wp:simplePos x="0" y="0"/>
+            <wp:positionH relativeFrom="column">
+              <wp:posOffset>4513580</wp:posOffset>
+            </wp:positionH>
+            <wp:positionV relativeFrom="paragraph">
+              <wp:posOffset>304165</wp:posOffset>
+            </wp:positionV>
+            <wp:extent cx="1190625" cy="514350"/>
+            <wp:effectExtent l="0" t="0" r="9525" b="0"/>
+            <wp:wrapTight wrapText="bothSides">
+              <wp:wrapPolygon edited="0">
+                <wp:start x="0" y="0"/>
+                <wp:lineTo x="0" y="20800"/>
+                <wp:lineTo x="21427" y="20800"/>
+                <wp:lineTo x="21427" y="0"/>
+                <wp:lineTo x="0" y="0"/>
+              </wp:wrapPolygon>
+            </wp:wrapTight>
+            <wp:docPr id="1025037977" name="Picture 1"/>
+            <wp:cNvGraphicFramePr>
+              <a:graphicFrameLocks xmlns:a="http://schemas.openxmlformats.org/drawingml/2006/main" noChangeAspect="1"/>
+            </wp:cNvGraphicFramePr>
+            <a:graphic xmlns:a="http://schemas.openxmlformats.org/drawingml/2006/main">
+              <a:graphicData uri="http://schemas.openxmlformats.org/drawingml/2006/picture">
+                <pic:pic xmlns:pic="http://schemas.openxmlformats.org/drawingml/2006/picture">
+                  <pic:nvPicPr>
+                    <pic:cNvPr id="1025037977" name=""/>
+                    <pic:cNvPicPr/>
+                  </pic:nvPicPr>
+                  <pic:blipFill>
+                    <a:blip r:embed="rId12">
+                      <a:extLst>
+                        <a:ext uri="{28A0092B-C50C-407E-A947-70E740481C1C}">
+                          <a14:useLocalDpi xmlns:a14="http://schemas.microsoft.com/office/drawing/2010/main" val="0"/>
+                        </a:ext>
+                      </a:extLst>
+                    </a:blip>
+                    <a:stretch>
+                      <a:fillRect/>
+                    </a:stretch>
+                  </pic:blipFill>
+                  <pic:spPr>
+                    <a:xfrm>
+                      <a:off x="0" y="0"/>
+                      <a:ext cx="1190625" cy="514350"/>
+                    </a:xfrm>
+                    <a:prstGeom prst="rect">
+                      <a:avLst/>
+                    </a:prstGeom>
+                  </pic:spPr>
+                </pic:pic>
+              </a:graphicData>
+            </a:graphic>
+          </wp:anchor>
+        </w:drawing>
+      </w:r>
+      <w:r>
+        <w:rPr>
+          <w:noProof/>
+        </w:rPr>
+        <mc:AlternateContent>
+          <mc:Choice Requires="wps">
+            <w:drawing>
+              <wp:anchor distT="0" distB="0" distL="114300" distR="114300" simplePos="0" relativeHeight="251661312" behindDoc="1" locked="0" layoutInCell="1" allowOverlap="1" wp14:anchorId="3EA4C2EC" wp14:editId="252B2FE1">
+                <wp:simplePos x="0" y="0"/>
+                <wp:positionH relativeFrom="column">
+                  <wp:posOffset>2947035</wp:posOffset>
+                </wp:positionH>
+                <wp:positionV relativeFrom="paragraph">
+                  <wp:posOffset>894715</wp:posOffset>
+                </wp:positionV>
+                <wp:extent cx="1181100" cy="635"/>
+                <wp:effectExtent l="0" t="0" r="0" b="0"/>
+                <wp:wrapTight wrapText="bothSides">
+                  <wp:wrapPolygon edited="0">
+                    <wp:start x="0" y="0"/>
+                    <wp:lineTo x="0" y="21600"/>
+                    <wp:lineTo x="21600" y="21600"/>
+                    <wp:lineTo x="21600" y="0"/>
+                  </wp:wrapPolygon>
+                </wp:wrapTight>
+                <wp:docPr id="1889722852" name="Text Box 1"/>
+                <wp:cNvGraphicFramePr/>
+                <a:graphic xmlns:a="http://schemas.openxmlformats.org/drawingml/2006/main">
+                  <a:graphicData uri="http://schemas.microsoft.com/office/word/2010/wordprocessingShape">
+                    <wps:wsp>
+                      <wps:cNvSpPr txBox="1"/>
+                      <wps:spPr>
+                        <a:xfrm>
+                          <a:off x="0" y="0"/>
+                          <a:ext cx="1181100" cy="635"/>
+                        </a:xfrm>
+                        <a:prstGeom prst="rect">
+                          <a:avLst/>
+                        </a:prstGeom>
+                        <a:solidFill>
+                          <a:prstClr val="white"/>
+                        </a:solidFill>
+                        <a:ln>
+                          <a:noFill/>
+                        </a:ln>
+                      </wps:spPr>
+                      <wps:txbx>
+                        <w:txbxContent>
+                          <w:p>
+                            <w:pPr>
+                              <w:pStyle w:val="Caption"/>
+                              <w:rPr>
+                                <w:sz w:val="22"/>
+                                <w:szCs w:val="22"/>
+                              </w:rPr>
+                            </w:pPr>
+                            <w:r>
+                              <w:t xml:space="preserve">Figure </w:t>
+                            </w:r>
+                            <w:r>
+                              <w:fldChar w:fldCharType="begin"/>
+                            </w:r>
+                            <w:r>
+                              <w:instrText xml:space="preserve"> SEQ Figure \* ARABIC </w:instrText>
+                            </w:r>
+                            <w:r>
+                              <w:fldChar w:fldCharType="separate"/>
+                            </w:r>
+                            <w:r>
+                              <w:rPr>
+                                <w:noProof/>
+                              </w:rPr>
+                              <w:t>7</w:t>
+                            </w:r>
+                            <w:r>
+                              <w:fldChar w:fldCharType="end"/>
+                            </w:r>
+                            <w:r>
+                              <w:t xml:space="preserve"> Dealer card points</w:t>
+                            </w:r>
+                          </w:p>
+                        </w:txbxContent>
+                      </wps:txbx>
+                      <wps:bodyPr rot="0" spcFirstLastPara="0" vertOverflow="overflow" horzOverflow="overflow" vert="horz" wrap="square" lIns="0" tIns="0" rIns="0" bIns="0" numCol="1" spcCol="0" rtlCol="0" fromWordArt="0" anchor="t" anchorCtr="0" forceAA="0" compatLnSpc="1">
+                        <a:prstTxWarp prst="textNoShape">
+                          <a:avLst/>
+                        </a:prstTxWarp>
+                        <a:spAutoFit/>
+                      </wps:bodyPr>
+                    </wps:wsp>
+                  </a:graphicData>
+                </a:graphic>
+              </wp:anchor>
+            </w:drawing>
+          </mc:Choice>
+          <mc:Fallback>
+            <w:pict>
+              <v:shape w14:anchorId="3EA4C2EC" id="_x0000_s1027" type="#_x0000_t202" style="position:absolute;left:0;text-align:left;margin-left:232.05pt;margin-top:70.45pt;width:93pt;height:.05pt;z-index:-251655168;visibility:visible;mso-wrap-style:square;mso-wrap-distance-left:9pt;mso-wrap-distance-top:0;mso-wrap-distance-right:9pt;mso-wrap-distance-bottom:0;mso-position-horizontal:absolute;mso-position-horizontal-relative:text;mso-position-vertical:absolute;mso-position-vertical-relative:text;v-text-anchor:top" o:gfxdata="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" stroked="f">
+                <v:textbox style="mso-fit-shape-to-text:t" inset="0,0,0,0">
+                  <w:txbxContent>
+                    <w:p>
+                      <w:pPr>
+                        <w:pStyle w:val="Caption"/>
+                        <w:rPr>
+                          <w:sz w:val="22"/>
+                          <w:szCs w:val="22"/>
+                        </w:rPr>
+                      </w:pPr>
+                      <w:r>
+                        <w:t xml:space="preserve">Figure </w:t>
+                      </w:r>
+                      <w:r>
+                        <w:fldChar w:fldCharType="begin"/>
+                      </w:r>
+                      <w:r>
+                        <w:instrText xml:space="preserve"> SEQ Figure \* ARABIC </w:instrText>
+                      </w:r>
+                      <w:r>
+                        <w:fldChar w:fldCharType="separate"/>
+                      </w:r>
+                      <w:r>
+                        <w:rPr>
+                          <w:noProof/>
+                        </w:rPr>
+                        <w:t>7</w:t>
+                      </w:r>
+                      <w:r>
+                        <w:fldChar w:fldCharType="end"/>
+                      </w:r>
+                      <w:r>
+                        <w:t xml:space="preserve"> Dealer card points</w:t>
+                      </w:r>
+                    </w:p>
+                  </w:txbxContent>
+                </v:textbox>
+                <w10:wrap type="tight"/>
+              </v:shape>
+            </w:pict>
+          </mc:Fallback>
+        </mc:AlternateContent>
+      </w:r>
+      <w:r>
+        <w:drawing>
+          <wp:anchor distT="0" distB="0" distL="114300" distR="114300" simplePos="0" relativeHeight="251658240" behindDoc="1" locked="0" layoutInCell="1" allowOverlap="1" wp14:anchorId="761DDFDF" wp14:editId="6E2D681F">
+            <wp:simplePos x="0" y="0"/>
+            <wp:positionH relativeFrom="column">
+              <wp:posOffset>2947035</wp:posOffset>
+            </wp:positionH>
+            <wp:positionV relativeFrom="paragraph">
+              <wp:posOffset>304165</wp:posOffset>
+            </wp:positionV>
+            <wp:extent cx="1181100" cy="533400"/>
+            <wp:effectExtent l="0" t="0" r="0" b="0"/>
+            <wp:wrapTight wrapText="bothSides">
+              <wp:wrapPolygon edited="0">
+                <wp:start x="0" y="0"/>
+                <wp:lineTo x="0" y="20829"/>
+                <wp:lineTo x="21252" y="20829"/>
+                <wp:lineTo x="21252" y="0"/>
+                <wp:lineTo x="0" y="0"/>
+              </wp:wrapPolygon>
+            </wp:wrapTight>
+            <wp:docPr id="273152627" name="Picture 1"/>
+            <wp:cNvGraphicFramePr>
+              <a:graphicFrameLocks xmlns:a="http://schemas.openxmlformats.org/drawingml/2006/main" noChangeAspect="1"/>
+            </wp:cNvGraphicFramePr>
+            <a:graphic xmlns:a="http://schemas.openxmlformats.org/drawingml/2006/main">
+              <a:graphicData uri="http://schemas.openxmlformats.org/drawingml/2006/picture">
+                <pic:pic xmlns:pic="http://schemas.openxmlformats.org/drawingml/2006/picture">
+                  <pic:nvPicPr>
+                    <pic:cNvPr id="273152627" name=""/>
+                    <pic:cNvPicPr/>
+                  </pic:nvPicPr>
+                  <pic:blipFill>
+                    <a:blip r:embed="rId13">
+                      <a:extLst>
+                        <a:ext uri="{28A0092B-C50C-407E-A947-70E740481C1C}">
+                          <a14:useLocalDpi xmlns:a14="http://schemas.microsoft.com/office/drawing/2010/main" val="0"/>
+                        </a:ext>
+                      </a:extLst>
+                    </a:blip>
+                    <a:stretch>
+                      <a:fillRect/>
+                    </a:stretch>
+                  </pic:blipFill>
+                  <pic:spPr>
+                    <a:xfrm>
+                      <a:off x="0" y="0"/>
+                      <a:ext cx="1181100" cy="533400"/>
+                    </a:xfrm>
+                    <a:prstGeom prst="rect">
+                      <a:avLst/>
+                    </a:prstGeom>
+                  </pic:spPr>
+                </pic:pic>
+              </a:graphicData>
+            </a:graphic>
+          </wp:anchor>
+        </w:drawing>
+      </w:r>
+      <w:r>
+        <w:rPr>
+          <w:rFonts w:ascii="Aptos" w:eastAsiaTheme="minorEastAsia" w:hAnsi="Aptos"/>
+          <w:lang w:eastAsia="zh-CN"/>
+        </w:rPr>
+        <w:drawing>
+          <wp:inline distT="0" distB="0" distL="0" distR="0" wp14:anchorId="314E896A" wp14:editId="34B3541A">
+            <wp:extent cx="2271712" cy="1137874"/>
+            <wp:effectExtent l="0" t="0" r="0" b="5715"/>
+            <wp:docPr id="1939493426" name="Picture 1"/>
+            <wp:cNvGraphicFramePr>
+              <a:graphicFrameLocks xmlns:a="http://schemas.openxmlformats.org/drawingml/2006/main" noChangeAspect="1"/>
+            </wp:cNvGraphicFramePr>
+            <a:graphic xmlns:a="http://schemas.openxmlformats.org/drawingml/2006/main">
+              <a:graphicData uri="http://schemas.openxmlformats.org/drawingml/2006/picture">
+                <pic:pic xmlns:pic="http://schemas.openxmlformats.org/drawingml/2006/picture">
+                  <pic:nvPicPr>
+                    <pic:cNvPr id="1939493426" name=""/>
+                    <pic:cNvPicPr/>
+                  </pic:nvPicPr>
+                  <pic:blipFill>
+                    <a:blip r:embed="rId14"/>
+                    <a:stretch>
+                      <a:fillRect/>
+                    </a:stretch>
+                  </pic:blipFill>
+                  <pic:spPr>
+                    <a:xfrm>
+                      <a:off x="0" y="0"/>
+                      <a:ext cx="2293517" cy="1148796"/>
+                    </a:xfrm>
+                    <a:prstGeom prst="rect">
+                      <a:avLst/>
+                    </a:prstGeom>
+                  </pic:spPr>
+                </pic:pic>
+              </a:graphicData>
+            </a:graphic>
+          </wp:inline>
+        </w:drawing>
+      </w:r>
+      <w:r>
+        <w:rPr>
+          <w:noProof/>
+        </w:rPr>
+        <w:t xml:space="preserve"> </w:t>
+      </w:r>
+    </w:p>
+    <w:p>
+      <w:pPr>
+        <w:pStyle w:val="Caption"/>
+        <w:jc w:val="both"/>
+        <w:rPr>
+          <w:rFonts w:ascii="Aptos" w:eastAsiaTheme="minorEastAsia" w:hAnsi="Aptos"/>
+          <w:lang w:eastAsia="zh-CN"/>
+        </w:rPr>
+      </w:pPr>
+      <w:r>
+        <w:t xml:space="preserve">Figure </w:t>
+      </w:r>
+      <w:r>
+        <w:fldChar w:fldCharType="begin"/>
+      </w:r>
+      <w:r>
+        <w:instrText xml:space="preserve"> SEQ Figure \* ARABIC </w:instrText>
+      </w:r>
+      <w:r>
+        <w:fldChar w:fldCharType="separate"/>
+      </w:r>
+      <w:r>
+        <w:rPr>
+          <w:noProof/>
+        </w:rPr>
+        <w:t>8</w:t>
+      </w:r>
+      <w:r>
+        <w:fldChar w:fldCharType="end"/>
+      </w:r>
+      <w:r>
+        <w:rPr>
+          <w:rFonts w:eastAsiaTheme="minorEastAsia" w:hint="eastAsia"/>
+          <w:lang w:eastAsia="zh-CN"/>
+        </w:rPr>
+        <w:t xml:space="preserve"> </w:t>
+      </w:r>
+      <w:r>
+        <w:rPr>
+          <w:rFonts w:eastAsiaTheme="minorEastAsia"/>
+          <w:lang w:val="en-MY" w:eastAsia="zh-CN"/>
+        </w:rPr>
+        <w:t>win status</w:t>
+      </w:r>
+    </w:p>
+    <w:p>
+      <w:pPr>
+        <w:rPr>
+          <w:rFonts w:ascii="Aptos" w:hAnsi="Aptos"/>
+        </w:rPr>
+      </w:pPr>
+    </w:p>
+    <w:p>
+      <w:pPr>
+        <w:rPr>
+          <w:rFonts w:ascii="Aptos" w:hAnsi="Aptos"/>
+        </w:rPr>
+      </w:pPr>
+      <w:r>
+        <w:rPr>
+          <w:rFonts w:ascii="Aptos" w:hAnsi="Aptos"/>
+        </w:rPr>
+        <w:lastRenderedPageBreak/>
+        <w:t xml:space="preserve">We went with a mainstream color which is a dark blue background, </w:t>
+      </w:r>
+      <w:proofErr w:type="gramStart"/>
+      <w:r>
+        <w:rPr>
+          <w:rFonts w:ascii="Aptos" w:hAnsi="Aptos"/>
+        </w:rPr>
+        <w:t>Green</w:t>
+      </w:r>
+      <w:proofErr w:type="gramEnd"/>
+      <w:r>
+        <w:rPr>
+          <w:rFonts w:ascii="Aptos" w:hAnsi="Aptos"/>
+        </w:rPr>
+        <w:t xml:space="preserve"> casino Table in the, </w:t>
+      </w:r>
+      <w:proofErr w:type="gramStart"/>
+      <w:r>
+        <w:rPr>
+          <w:rFonts w:ascii="Aptos" w:hAnsi="Aptos"/>
+        </w:rPr>
+        <w:t>Red</w:t>
+      </w:r>
+      <w:proofErr w:type="gramEnd"/>
+      <w:r>
+        <w:rPr>
+          <w:rFonts w:ascii="Aptos" w:hAnsi="Aptos"/>
+        </w:rPr>
+        <w:t xml:space="preserve"> card decks and white face so it is easy to scan with the dark background.</w:t>
+      </w:r>
+    </w:p>
+    <w:p>
+      <w:pPr>
+        <w:rPr>
+          <w:rFonts w:ascii="Aptos" w:hAnsi="Aptos"/>
+        </w:rPr>
+      </w:pPr>
+    </w:p>
+    <w:p>
+      <w:pPr>
+        <w:rPr>
+          <w:rFonts w:ascii="Aptos" w:hAnsi="Aptos"/>
+          <w:b/>
+          <w:bCs/>
+          <w:u w:val="single"/>
+        </w:rPr>
+      </w:pPr>
+      <w:r>
+        <w:rPr>
+          <w:rFonts w:ascii="Aptos" w:hAnsi="Aptos"/>
+          <w:b/>
+          <w:bCs/>
+          <w:u w:val="single"/>
+        </w:rPr>
+        <w:t>We have used a few Gestalt principles:</w:t>
+      </w:r>
+    </w:p>
+    <w:p>
+      <w:pPr>
+        <w:rPr>
+          <w:rFonts w:ascii="Aptos" w:hAnsi="Aptos"/>
+          <w:b/>
+          <w:bCs/>
+        </w:rPr>
+      </w:pPr>
+      <w:r>
+        <w:rPr>
+          <w:rFonts w:ascii="Aptos" w:hAnsi="Aptos"/>
+          <w:b/>
+          <w:bCs/>
+        </w:rPr>
+        <w:t>Proximity:</w:t>
+      </w:r>
+    </w:p>
+    <w:p>
+      <w:pPr>
+        <w:rPr>
+          <w:rFonts w:ascii="Aptos" w:hAnsi="Aptos"/>
+        </w:rPr>
+      </w:pPr>
+      <w:r>
+        <w:rPr>
+          <w:rFonts w:ascii="Aptos" w:hAnsi="Aptos"/>
+        </w:rPr>
+        <w:t>Player and dealer cards are grouped together at the top and bottom</w:t>
+      </w:r>
+    </w:p>
+    <w:p>
+      <w:pPr>
+        <w:rPr>
+          <w:rFonts w:ascii="Aptos" w:hAnsi="Aptos"/>
+        </w:rPr>
+      </w:pPr>
+    </w:p>
+    <w:p>
+      <w:pPr>
+        <w:rPr>
+          <w:rFonts w:ascii="Aptos" w:hAnsi="Aptos"/>
+          <w:b/>
+          <w:bCs/>
+        </w:rPr>
+      </w:pPr>
+      <w:r>
+        <w:rPr>
+          <w:rFonts w:ascii="Aptos" w:hAnsi="Aptos"/>
+          <w:b/>
+          <w:bCs/>
+        </w:rPr>
+        <w:t>Similarity:</w:t>
+      </w:r>
+    </w:p>
+    <w:p>
+      <w:pPr>
+        <w:rPr>
+          <w:rFonts w:ascii="Aptos" w:hAnsi="Aptos"/>
+        </w:rPr>
+      </w:pPr>
+      <w:r>
+        <w:rPr>
+          <w:rFonts w:ascii="Aptos" w:hAnsi="Aptos"/>
+        </w:rPr>
+        <w:t xml:space="preserve">All cards share the same shapes </w:t>
+      </w:r>
+      <w:proofErr w:type="spellStart"/>
+      <w:r>
+        <w:rPr>
+          <w:rFonts w:ascii="Aptos" w:hAnsi="Aptos"/>
+        </w:rPr>
+        <w:t>colour</w:t>
+      </w:r>
+      <w:proofErr w:type="spellEnd"/>
+      <w:r>
+        <w:rPr>
+          <w:rFonts w:ascii="Aptos" w:hAnsi="Aptos"/>
+        </w:rPr>
+        <w:t xml:space="preserve"> and style</w:t>
+      </w:r>
+    </w:p>
+    <w:p>
+      <w:pPr>
+        <w:rPr>
+          <w:rFonts w:ascii="Aptos" w:hAnsi="Aptos"/>
+        </w:rPr>
+      </w:pPr>
+    </w:p>
+    <w:p>
+      <w:pPr>
+        <w:rPr>
+          <w:rFonts w:ascii="Aptos" w:hAnsi="Aptos"/>
+        </w:rPr>
+      </w:pPr>
+    </w:p>
+    <w:p>
+      <w:pPr>
+        <w:rPr>
+          <w:rFonts w:ascii="Aptos" w:hAnsi="Aptos"/>
+        </w:rPr>
+      </w:pPr>
+    </w:p>
+    <w:p>
+      <w:pPr>
+        <w:rPr>
+          <w:rFonts w:ascii="Aptos" w:hAnsi="Aptos"/>
+          <w:b/>
+          <w:bCs/>
+        </w:rPr>
+      </w:pPr>
+      <w:r>
+        <w:rPr>
+          <w:rFonts w:ascii="Aptos" w:hAnsi="Aptos"/>
+          <w:b/>
+          <w:bCs/>
+        </w:rPr>
+        <w:t>Figure-Ground:</w:t>
+      </w:r>
+    </w:p>
+    <w:p>
+      <w:pPr>
+        <w:rPr>
+          <w:rFonts w:ascii="Aptos" w:hAnsi="Aptos"/>
+        </w:rPr>
+      </w:pPr>
+      <w:r>
+        <w:rPr>
+          <w:rFonts w:ascii="Aptos" w:hAnsi="Aptos"/>
+        </w:rPr>
+        <w:t>High contrast between the elements and the dark blue background. The cars and text clearly stand out</w:t>
+      </w:r>
+    </w:p>
+    <w:p>
+      <w:pPr>
+        <w:rPr>
+          <w:rFonts w:ascii="Aptos" w:hAnsi="Aptos"/>
+        </w:rPr>
+      </w:pPr>
     </w:p>
     <w:p>
       <w:pPr>
@@ -1097,11 +2292,283 @@
         <w:ind w:left="0"/>
         <w:rPr>
           <w:rFonts w:ascii="Aptos" w:hAnsi="Aptos"/>
-        </w:rPr>
-      </w:pPr>
+          <w:b/>
+          <w:u w:val="single"/>
+        </w:rPr>
+      </w:pPr>
+      <w:r>
+        <w:rPr>
+          <w:rFonts w:ascii="Aptos" w:hAnsi="Aptos"/>
+          <w:b/>
+          <w:u w:val="single"/>
+        </w:rPr>
+        <w:t>Neilsen’s Usability Heuristics:</w:t>
+      </w:r>
+    </w:p>
+    <w:p>
+      <w:pPr>
+        <w:pStyle w:val="ListParagraph"/>
+        <w:ind w:left="0"/>
+        <w:rPr>
+          <w:rFonts w:ascii="Aptos" w:hAnsi="Aptos"/>
+          <w:b/>
+        </w:rPr>
+      </w:pPr>
+      <w:r>
+        <w:rPr>
+          <w:rFonts w:ascii="Aptos" w:hAnsi="Aptos"/>
+          <w:b/>
+        </w:rPr>
+        <w:t>Visibility of System Status:</w:t>
+      </w:r>
+    </w:p>
+    <w:p>
+      <w:pPr>
+        <w:pStyle w:val="ListParagraph"/>
+        <w:ind w:left="0"/>
+        <w:rPr>
+          <w:rFonts w:ascii="Aptos" w:eastAsiaTheme="minorEastAsia" w:hAnsi="Aptos"/>
+          <w:bCs/>
+          <w:lang w:val="en-MY" w:eastAsia="zh-CN"/>
+        </w:rPr>
+      </w:pPr>
+      <w:r>
+        <w:rPr>
+          <w:rFonts w:ascii="Aptos" w:eastAsiaTheme="minorEastAsia" w:hAnsi="Aptos"/>
+          <w:bCs/>
+          <w:lang w:val="en-MY" w:eastAsia="zh-CN"/>
+        </w:rPr>
+        <w:t>T</w:t>
+      </w:r>
+      <w:r>
+        <w:rPr>
+          <w:rFonts w:ascii="Aptos" w:eastAsiaTheme="minorEastAsia" w:hAnsi="Aptos"/>
+          <w:bCs/>
+          <w:lang w:val="en-MY" w:eastAsia="zh-CN"/>
+        </w:rPr>
+        <w:t>he</w:t>
+      </w:r>
+      <w:r>
+        <w:rPr>
+          <w:rFonts w:ascii="Aptos" w:eastAsiaTheme="minorEastAsia" w:hAnsi="Aptos"/>
+          <w:bCs/>
+          <w:lang w:val="en-MY" w:eastAsia="zh-CN"/>
+        </w:rPr>
+        <w:t xml:space="preserve"> game clearly </w:t>
+      </w:r>
+      <w:proofErr w:type="gramStart"/>
+      <w:r>
+        <w:rPr>
+          <w:rFonts w:ascii="Aptos" w:eastAsiaTheme="minorEastAsia" w:hAnsi="Aptos"/>
+          <w:bCs/>
+          <w:lang w:val="en-MY" w:eastAsia="zh-CN"/>
+        </w:rPr>
+        <w:t>show</w:t>
+      </w:r>
+      <w:proofErr w:type="gramEnd"/>
+      <w:r>
+        <w:rPr>
+          <w:rFonts w:ascii="Aptos" w:eastAsiaTheme="minorEastAsia" w:hAnsi="Aptos"/>
+          <w:bCs/>
+          <w:lang w:val="en-MY" w:eastAsia="zh-CN"/>
+        </w:rPr>
+        <w:t xml:space="preserve"> Player: points, Dealer</w:t>
+      </w:r>
+      <w:proofErr w:type="gramStart"/>
+      <w:r>
+        <w:rPr>
+          <w:rFonts w:ascii="Aptos" w:eastAsiaTheme="minorEastAsia" w:hAnsi="Aptos"/>
+          <w:bCs/>
+          <w:lang w:val="en-MY" w:eastAsia="zh-CN"/>
+        </w:rPr>
+        <w:t>: ?</w:t>
+      </w:r>
+      <w:proofErr w:type="gramEnd"/>
+      <w:r>
+        <w:rPr>
+          <w:rFonts w:ascii="Aptos" w:eastAsiaTheme="minorEastAsia" w:hAnsi="Aptos"/>
+          <w:bCs/>
+          <w:lang w:val="en-MY" w:eastAsia="zh-CN"/>
+        </w:rPr>
+        <w:t xml:space="preserve"> and player statistic. Which has </w:t>
+      </w:r>
+      <w:proofErr w:type="gramStart"/>
+      <w:r>
+        <w:rPr>
+          <w:rFonts w:ascii="Aptos" w:eastAsiaTheme="minorEastAsia" w:hAnsi="Aptos"/>
+          <w:bCs/>
+          <w:lang w:val="en-MY" w:eastAsia="zh-CN"/>
+        </w:rPr>
+        <w:t>a</w:t>
+      </w:r>
+      <w:proofErr w:type="gramEnd"/>
+      <w:r>
+        <w:rPr>
+          <w:rFonts w:ascii="Aptos" w:eastAsiaTheme="minorEastAsia" w:hAnsi="Aptos"/>
+          <w:bCs/>
+          <w:lang w:val="en-MY" w:eastAsia="zh-CN"/>
+        </w:rPr>
+        <w:t xml:space="preserve"> immediate respond time after </w:t>
+      </w:r>
+      <w:proofErr w:type="spellStart"/>
+      <w:proofErr w:type="gramStart"/>
+      <w:r>
+        <w:rPr>
+          <w:rFonts w:ascii="Aptos" w:eastAsiaTheme="minorEastAsia" w:hAnsi="Aptos"/>
+          <w:bCs/>
+          <w:lang w:val="en-MY" w:eastAsia="zh-CN"/>
+        </w:rPr>
+        <w:t>a</w:t>
+      </w:r>
+      <w:proofErr w:type="spellEnd"/>
+      <w:proofErr w:type="gramEnd"/>
+      <w:r>
+        <w:rPr>
+          <w:rFonts w:ascii="Aptos" w:eastAsiaTheme="minorEastAsia" w:hAnsi="Aptos"/>
+          <w:bCs/>
+          <w:lang w:val="en-MY" w:eastAsia="zh-CN"/>
+        </w:rPr>
+        <w:t xml:space="preserve"> action</w:t>
+      </w:r>
+    </w:p>
+    <w:p>
+      <w:pPr>
+        <w:pStyle w:val="ListParagraph"/>
+        <w:ind w:left="0"/>
+        <w:rPr>
+          <w:rFonts w:ascii="Aptos" w:eastAsiaTheme="minorEastAsia" w:hAnsi="Aptos"/>
+          <w:bCs/>
+          <w:lang w:val="en-MY" w:eastAsia="zh-CN"/>
+        </w:rPr>
+      </w:pPr>
+    </w:p>
+    <w:p>
+      <w:pPr>
+        <w:pStyle w:val="ListParagraph"/>
+        <w:ind w:left="0"/>
+        <w:rPr>
+          <w:rFonts w:ascii="Aptos" w:eastAsiaTheme="minorEastAsia" w:hAnsi="Aptos"/>
+          <w:b/>
+          <w:lang w:val="en-MY" w:eastAsia="zh-CN"/>
+        </w:rPr>
+      </w:pPr>
+      <w:r>
+        <w:rPr>
+          <w:rFonts w:ascii="Aptos" w:eastAsiaTheme="minorEastAsia" w:hAnsi="Aptos"/>
+          <w:b/>
+          <w:lang w:val="en-MY" w:eastAsia="zh-CN"/>
+        </w:rPr>
+        <w:t>Match between System and The Real World:</w:t>
+      </w:r>
+    </w:p>
+    <w:p>
+      <w:pPr>
+        <w:pStyle w:val="ListParagraph"/>
+        <w:ind w:left="0"/>
+        <w:rPr>
+          <w:rFonts w:ascii="Aptos" w:hAnsi="Aptos"/>
+          <w:bCs/>
+        </w:rPr>
+      </w:pPr>
+      <w:r>
+        <w:rPr>
+          <w:rFonts w:ascii="Aptos" w:eastAsiaTheme="minorEastAsia" w:hAnsi="Aptos"/>
+          <w:bCs/>
+          <w:lang w:val="en-MY" w:eastAsia="zh-CN"/>
+        </w:rPr>
+        <w:t xml:space="preserve">Real world casino </w:t>
+      </w:r>
+      <w:r>
+        <w:rPr>
+          <w:rFonts w:ascii="Aptos" w:eastAsiaTheme="minorEastAsia" w:hAnsi="Aptos"/>
+          <w:bCs/>
+          <w:lang w:val="en-MY" w:eastAsia="zh-CN"/>
+        </w:rPr>
+        <w:t xml:space="preserve">logics is followed. Dealer cards at the top, player cards at the bottom. One of the dealer cards are faced down until the player has finish hitting and stood. Card values and pattern </w:t>
+      </w:r>
+      <w:proofErr w:type="gramStart"/>
+      <w:r>
+        <w:rPr>
+          <w:rFonts w:ascii="Aptos" w:eastAsiaTheme="minorEastAsia" w:hAnsi="Aptos"/>
+          <w:bCs/>
+          <w:lang w:val="en-MY" w:eastAsia="zh-CN"/>
+        </w:rPr>
+        <w:t xml:space="preserve">is </w:t>
+      </w:r>
+      <w:r>
+        <w:rPr>
+          <w:rFonts w:ascii="Aptos" w:eastAsiaTheme="minorEastAsia" w:hAnsi="Aptos"/>
+          <w:bCs/>
+          <w:lang w:val="en-MY" w:eastAsia="zh-CN"/>
+        </w:rPr>
+        <w:t>also uses</w:t>
+      </w:r>
+      <w:proofErr w:type="gramEnd"/>
+      <w:r>
+        <w:rPr>
+          <w:rFonts w:ascii="Aptos" w:eastAsiaTheme="minorEastAsia" w:hAnsi="Aptos"/>
+          <w:bCs/>
+          <w:lang w:val="en-MY" w:eastAsia="zh-CN"/>
+        </w:rPr>
+        <w:t xml:space="preserve"> the conventional way</w:t>
+      </w:r>
+      <w:r>
+        <w:rPr>
+          <w:rFonts w:ascii="Aptos" w:eastAsiaTheme="minorEastAsia" w:hAnsi="Aptos"/>
+          <w:bCs/>
+          <w:lang w:val="en-MY" w:eastAsia="zh-CN"/>
+        </w:rPr>
+        <w:t>.</w:t>
+      </w:r>
+      <w:r>
+        <w:rPr>
+          <w:rFonts w:ascii="Aptos" w:eastAsiaTheme="minorEastAsia" w:hAnsi="Aptos"/>
+          <w:bCs/>
+          <w:lang w:val="en-MY" w:eastAsia="zh-CN"/>
+        </w:rPr>
+        <w:t xml:space="preserve"> </w:t>
+      </w:r>
+      <w:r>
+        <w:rPr>
+          <w:rFonts w:ascii="Aptos" w:hAnsi="Aptos"/>
+          <w:b/>
+        </w:rPr>
+        <w:br/>
+      </w:r>
+      <w:r>
+        <w:rPr>
+          <w:rFonts w:ascii="Aptos" w:hAnsi="Aptos"/>
+          <w:b/>
+        </w:rPr>
+        <w:br/>
+      </w:r>
+      <w:r>
+        <w:rPr>
+          <w:rFonts w:ascii="Aptos" w:hAnsi="Aptos"/>
+          <w:bCs/>
+        </w:rPr>
+        <w:t>The assets I used for the card, background and table images are from this link</w:t>
+      </w:r>
+    </w:p>
+    <w:p>
+      <w:pPr>
+        <w:pStyle w:val="ListParagraph"/>
+        <w:ind w:left="0"/>
+        <w:rPr>
+          <w:rFonts w:ascii="Aptos" w:hAnsi="Aptos"/>
+          <w:bCs/>
+        </w:rPr>
+      </w:pPr>
+      <w:r>
+        <w:rPr>
+          <w:rFonts w:ascii="Aptos" w:hAnsi="Aptos"/>
+          <w:bCs/>
+        </w:rPr>
+        <w:t>https://natomarcacini.itch.io/card-asset-pack</w:t>
+      </w:r>
     </w:p>
     <w:sectPr>
-      <w:footerReference w:type="default" r:id="rId7"/>
+      <w:footerReference w:type="default" r:id="rId15"/>
       <w:pgSz w:w="11900" w:h="16840"/>
       <w:pgMar w:top="586" w:right="1440" w:bottom="516" w:left="1014" w:header="708" w:footer="0" w:gutter="0"/>
       <w:cols w:space="708"/>
@@ -1155,23 +2622,7 @@
         <w:rFonts w:ascii="Aptos" w:hAnsi="Aptos"/>
         <w:color w:val="AEAAAA" w:themeColor="background2" w:themeShade="BF"/>
       </w:rPr>
-      <w:t xml:space="preserve">BSC – </w:t>
-    </w:r>
-    <w:proofErr w:type="spellStart"/>
-    <w:r>
-      <w:rPr>
-        <w:rFonts w:ascii="Aptos" w:hAnsi="Aptos"/>
-        <w:color w:val="AEAAAA" w:themeColor="background2" w:themeShade="BF"/>
-      </w:rPr>
-      <w:t>HCI</w:t>
-    </w:r>
-    <w:proofErr w:type="spellEnd"/>
-    <w:r>
-      <w:rPr>
-        <w:rFonts w:ascii="Aptos" w:hAnsi="Aptos"/>
-        <w:color w:val="AEAAAA" w:themeColor="background2" w:themeShade="BF"/>
-      </w:rPr>
-      <w:t xml:space="preserve"> &amp; GUI Programming</w:t>
+      <w:t>BSC – HCI &amp; GUI Programming</w:t>
     </w:r>
     <w:r>
       <w:rPr>
@@ -2777,7 +4228,7 @@
   <w:docDefaults>
     <w:rPrDefault>
       <w:rPr>
-        <w:rFonts w:asciiTheme="minorHAnsi" w:eastAsiaTheme="minorHAnsi" w:hAnsiTheme="minorHAnsi" w:cstheme="minorBidi"/>
+        <w:rFonts w:asciiTheme="minorHAnsi" w:eastAsiaTheme="minorEastAsia" w:hAnsiTheme="minorHAnsi" w:cstheme="minorBidi"/>
         <w:sz w:val="24"/>
         <w:szCs w:val="24"/>
         <w:lang w:val="en-IE" w:eastAsia="en-US" w:bidi="ar-SA"/>
@@ -3166,7 +4617,7 @@
   <w:style w:type="paragraph" w:default="1" w:styleId="Normal">
     <w:name w:val="Normal"/>
     <w:qFormat/>
-    <w:rsid w:val="00B53597"/>
+    <w:rsid w:val="0079659F"/>
     <w:pPr>
       <w:widowControl w:val="0"/>
       <w:autoSpaceDE w:val="0"/>
@@ -3390,6 +4841,48 @@
       <w:sz w:val="22"/>
       <w:szCs w:val="22"/>
       <w:lang w:val="en-US"/>
+    </w:rPr>
+  </w:style>
+  <w:style w:type="character" w:styleId="Hyperlink">
+    <w:name w:val="Hyperlink"/>
+    <w:basedOn w:val="DefaultParagraphFont"/>
+    <w:uiPriority w:val="99"/>
+    <w:unhideWhenUsed/>
+    <w:rsid w:val="0079659F"/>
+    <w:rPr>
+      <w:color w:val="0563C1" w:themeColor="hyperlink"/>
+      <w:u w:val="single"/>
+    </w:rPr>
+  </w:style>
+  <w:style w:type="character" w:styleId="UnresolvedMention">
+    <w:name w:val="Unresolved Mention"/>
+    <w:basedOn w:val="DefaultParagraphFont"/>
+    <w:uiPriority w:val="99"/>
+    <w:semiHidden/>
+    <w:unhideWhenUsed/>
+    <w:rsid w:val="0079659F"/>
+    <w:rPr>
+      <w:color w:val="605E5C"/>
+      <w:shd w:val="clear" w:color="auto" w:fill="E1DFDD"/>
+    </w:rPr>
+  </w:style>
+  <w:style w:type="paragraph" w:styleId="Caption">
+    <w:name w:val="caption"/>
+    <w:basedOn w:val="Normal"/>
+    <w:next w:val="Normal"/>
+    <w:uiPriority w:val="35"/>
+    <w:unhideWhenUsed/>
+    <w:qFormat/>
+    <w:rsid w:val="0079659F"/>
+    <w:pPr>
+      <w:spacing w:after="200"/>
+    </w:pPr>
+    <w:rPr>
+      <w:i/>
+      <w:iCs/>
+      <w:color w:val="44546A" w:themeColor="text2"/>
+      <w:sz w:val="18"/>
+      <w:szCs w:val="18"/>
     </w:rPr>
   </w:style>
 </w:styles>

</xml_diff>